<commit_message>
wireframe, gantt chart, srs, project status report uploads
</commit_message>
<xml_diff>
--- a/dev-docs/gantt-wireframe/Gantt-Wireframe.docx
+++ b/dev-docs/gantt-wireframe/Gantt-Wireframe.docx
@@ -12,28 +12,15 @@
           <w:szCs w:val="32"/>
         </w:rPr>
       </w:pPr>
-    </w:p>
-    <w:p>
-      <w:pPr>
-        <w:jc w:val="center"/>
-        <w:rPr>
-          <w:b/>
-          <w:bCs/>
-          <w:sz w:val="32"/>
-          <w:szCs w:val="32"/>
-        </w:rPr>
-      </w:pPr>
-    </w:p>
-    <w:p>
-      <w:pPr>
-        <w:jc w:val="center"/>
-        <w:rPr>
-          <w:b/>
-          <w:bCs/>
-          <w:sz w:val="32"/>
-          <w:szCs w:val="32"/>
-        </w:rPr>
-      </w:pPr>
+      <w:r>
+        <w:rPr>
+          <w:b/>
+          <w:bCs/>
+          <w:sz w:val="32"/>
+          <w:szCs w:val="32"/>
+        </w:rPr>
+        <w:t>Project Name: StreamList Application</w:t>
+      </w:r>
     </w:p>
     <w:p>
       <w:pPr>
@@ -122,15 +109,7 @@
     </w:p>
     <w:p>
       <w:r>
-        <w:t xml:space="preserve">5. </w:t>
-      </w:r>
-      <w:proofErr w:type="spellStart"/>
-      <w:r>
-        <w:t>StreamList</w:t>
-      </w:r>
-      <w:proofErr w:type="spellEnd"/>
-      <w:r>
-        <w:t xml:space="preserve"> Page Layout (5 days)</w:t>
+        <w:t>5. StreamList Page Layout (5 days)</w:t>
       </w:r>
     </w:p>
     <w:p>
@@ -254,6 +233,15 @@
           <w:szCs w:val="32"/>
         </w:rPr>
       </w:pPr>
+      <w:r>
+        <w:rPr>
+          <w:b/>
+          <w:bCs/>
+          <w:sz w:val="32"/>
+          <w:szCs w:val="32"/>
+        </w:rPr>
+        <w:tab/>
+      </w:r>
     </w:p>
     <w:p>
       <w:pPr>
@@ -428,59 +416,81 @@
     </w:p>
     <w:p>
       <w:pPr>
-        <w:jc w:val="center"/>
-        <w:rPr>
-          <w:b/>
-          <w:bCs/>
-          <w:sz w:val="32"/>
-          <w:szCs w:val="32"/>
-        </w:rPr>
-      </w:pPr>
-    </w:p>
-    <w:p>
-      <w:pPr>
-        <w:jc w:val="center"/>
-        <w:rPr>
-          <w:b/>
-          <w:bCs/>
-          <w:sz w:val="32"/>
-          <w:szCs w:val="32"/>
-        </w:rPr>
-      </w:pPr>
-    </w:p>
-    <w:p>
-      <w:pPr>
-        <w:jc w:val="center"/>
-        <w:rPr>
-          <w:b/>
-          <w:bCs/>
-          <w:sz w:val="32"/>
-          <w:szCs w:val="32"/>
-        </w:rPr>
-      </w:pPr>
-      <w:r>
-        <w:rPr>
-          <w:b/>
-          <w:bCs/>
-          <w:sz w:val="32"/>
-          <w:szCs w:val="32"/>
-        </w:rPr>
+        <w:rPr>
+          <w:b/>
+          <w:bCs/>
+          <w:sz w:val="32"/>
+          <w:szCs w:val="32"/>
+        </w:rPr>
+      </w:pPr>
+    </w:p>
+    <w:p>
+      <w:pPr>
+        <w:jc w:val="center"/>
+        <w:rPr>
+          <w:b/>
+          <w:bCs/>
+          <w:sz w:val="32"/>
+          <w:szCs w:val="32"/>
+        </w:rPr>
+      </w:pPr>
+      <w:r>
+        <w:rPr>
+          <w:b/>
+          <w:bCs/>
+          <w:sz w:val="32"/>
+          <w:szCs w:val="32"/>
+        </w:rPr>
+        <w:lastRenderedPageBreak/>
         <w:t>Mid-Fidelity Wireframe</w:t>
       </w:r>
     </w:p>
     <w:p>
       <w:pPr>
-        <w:ind w:left="-1260"/>
-        <w:jc w:val="center"/>
-      </w:pPr>
-      <w:r>
+        <w:jc w:val="center"/>
+        <w:rPr>
+          <w:b/>
+          <w:bCs/>
+          <w:sz w:val="32"/>
+          <w:szCs w:val="32"/>
+        </w:rPr>
+      </w:pPr>
+    </w:p>
+    <w:p>
+      <w:pPr>
+        <w:jc w:val="center"/>
+        <w:rPr>
+          <w:b/>
+          <w:bCs/>
+          <w:sz w:val="32"/>
+          <w:szCs w:val="32"/>
+        </w:rPr>
+      </w:pPr>
+      <w:r>
+        <w:rPr>
+          <w:b/>
+          <w:bCs/>
+          <w:sz w:val="32"/>
+          <w:szCs w:val="32"/>
+        </w:rPr>
+        <w:t>Home Page</w:t>
+      </w:r>
+    </w:p>
+    <w:p>
+      <w:pPr>
+        <w:jc w:val="center"/>
         <w:rPr>
           <w:noProof/>
         </w:rPr>
+      </w:pPr>
+      <w:r>
+        <w:rPr>
+          <w:noProof/>
+        </w:rPr>
         <w:drawing>
-          <wp:inline distT="0" distB="0" distL="0" distR="0" wp14:anchorId="2BFC0267" wp14:editId="394F19AE">
-            <wp:extent cx="7553325" cy="4421439"/>
-            <wp:effectExtent l="0" t="0" r="0" b="0"/>
+          <wp:inline distT="0" distB="0" distL="0" distR="0" wp14:anchorId="5FD92FD3" wp14:editId="7E553F5F">
+            <wp:extent cx="5044953" cy="2952750"/>
+            <wp:effectExtent l="0" t="0" r="3810" b="0"/>
             <wp:docPr id="1901945026" name="Picture 2" descr="A screenshot of a computer&#10;&#10;Description automatically generated"/>
             <wp:cNvGraphicFramePr>
               <a:graphicFrameLocks xmlns:a="http://schemas.openxmlformats.org/drawingml/2006/main" noChangeAspect="1"/>
@@ -507,7 +517,7 @@
                   <pic:spPr>
                     <a:xfrm>
                       <a:off x="0" y="0"/>
-                      <a:ext cx="7571455" cy="4432051"/>
+                      <a:ext cx="5068554" cy="2966564"/>
                     </a:xfrm>
                     <a:prstGeom prst="rect">
                       <a:avLst/>
@@ -519,8 +529,254 @@
           </wp:inline>
         </w:drawing>
       </w:r>
-      <w:r>
-        <w:t xml:space="preserve"> </w:t>
+    </w:p>
+    <w:p>
+      <w:pPr>
+        <w:tabs>
+          <w:tab w:val="left" w:pos="7740"/>
+        </w:tabs>
+        <w:jc w:val="center"/>
+        <w:rPr>
+          <w:b/>
+          <w:bCs/>
+          <w:sz w:val="32"/>
+          <w:szCs w:val="32"/>
+        </w:rPr>
+      </w:pPr>
+      <w:r>
+        <w:rPr>
+          <w:b/>
+          <w:bCs/>
+          <w:sz w:val="32"/>
+          <w:szCs w:val="32"/>
+        </w:rPr>
+        <w:t>Movie Page</w:t>
+      </w:r>
+    </w:p>
+    <w:p>
+      <w:pPr>
+        <w:tabs>
+          <w:tab w:val="left" w:pos="7740"/>
+        </w:tabs>
+        <w:jc w:val="center"/>
+        <w:rPr>
+          <w:noProof/>
+        </w:rPr>
+      </w:pPr>
+      <w:r>
+        <w:rPr>
+          <w:noProof/>
+        </w:rPr>
+        <w:drawing>
+          <wp:inline distT="0" distB="0" distL="0" distR="0" wp14:anchorId="3464EB76" wp14:editId="44093CB0">
+            <wp:extent cx="5180508" cy="3438525"/>
+            <wp:effectExtent l="0" t="0" r="1270" b="0"/>
+            <wp:docPr id="1391683068" name="Picture 1" descr="A screenshot of a computer&#10;&#10;Description automatically generated"/>
+            <wp:cNvGraphicFramePr>
+              <a:graphicFrameLocks xmlns:a="http://schemas.openxmlformats.org/drawingml/2006/main" noChangeAspect="1"/>
+            </wp:cNvGraphicFramePr>
+            <a:graphic xmlns:a="http://schemas.openxmlformats.org/drawingml/2006/main">
+              <a:graphicData uri="http://schemas.openxmlformats.org/drawingml/2006/picture">
+                <pic:pic xmlns:pic="http://schemas.openxmlformats.org/drawingml/2006/picture">
+                  <pic:nvPicPr>
+                    <pic:cNvPr id="1391683068" name="Picture 1" descr="A screenshot of a computer&#10;&#10;Description automatically generated"/>
+                    <pic:cNvPicPr>
+                      <a:picLocks noChangeAspect="1" noChangeArrowheads="1"/>
+                    </pic:cNvPicPr>
+                  </pic:nvPicPr>
+                  <pic:blipFill>
+                    <a:blip r:embed="rId6" cstate="print">
+                      <a:extLst>
+                        <a:ext uri="{28A0092B-C50C-407E-A947-70E740481C1C}">
+                          <a14:useLocalDpi xmlns:a14="http://schemas.microsoft.com/office/drawing/2010/main" val="0"/>
+                        </a:ext>
+                      </a:extLst>
+                    </a:blip>
+                    <a:srcRect/>
+                    <a:stretch>
+                      <a:fillRect/>
+                    </a:stretch>
+                  </pic:blipFill>
+                  <pic:spPr bwMode="auto">
+                    <a:xfrm>
+                      <a:off x="0" y="0"/>
+                      <a:ext cx="5204353" cy="3454352"/>
+                    </a:xfrm>
+                    <a:prstGeom prst="rect">
+                      <a:avLst/>
+                    </a:prstGeom>
+                    <a:noFill/>
+                    <a:ln>
+                      <a:noFill/>
+                    </a:ln>
+                  </pic:spPr>
+                </pic:pic>
+              </a:graphicData>
+            </a:graphic>
+          </wp:inline>
+        </w:drawing>
+      </w:r>
+    </w:p>
+    <w:p>
+      <w:pPr>
+        <w:tabs>
+          <w:tab w:val="left" w:pos="6015"/>
+        </w:tabs>
+        <w:jc w:val="center"/>
+        <w:rPr>
+          <w:b/>
+          <w:bCs/>
+          <w:sz w:val="32"/>
+          <w:szCs w:val="32"/>
+        </w:rPr>
+      </w:pPr>
+      <w:r>
+        <w:rPr>
+          <w:b/>
+          <w:bCs/>
+          <w:sz w:val="32"/>
+          <w:szCs w:val="32"/>
+        </w:rPr>
+        <w:lastRenderedPageBreak/>
+        <w:t>Cart Page</w:t>
+      </w:r>
+    </w:p>
+    <w:p>
+      <w:pPr>
+        <w:jc w:val="center"/>
+        <w:rPr>
+          <w:noProof/>
+        </w:rPr>
+      </w:pPr>
+      <w:r>
+        <w:rPr>
+          <w:noProof/>
+        </w:rPr>
+        <w:drawing>
+          <wp:inline distT="0" distB="0" distL="0" distR="0" wp14:anchorId="4F88EFB2" wp14:editId="0D60577E">
+            <wp:extent cx="5362575" cy="3559581"/>
+            <wp:effectExtent l="0" t="0" r="0" b="3175"/>
+            <wp:docPr id="1858238921" name="Picture 2" descr="A screenshot of a computer&#10;&#10;Description automatically generated"/>
+            <wp:cNvGraphicFramePr>
+              <a:graphicFrameLocks xmlns:a="http://schemas.openxmlformats.org/drawingml/2006/main" noChangeAspect="1"/>
+            </wp:cNvGraphicFramePr>
+            <a:graphic xmlns:a="http://schemas.openxmlformats.org/drawingml/2006/main">
+              <a:graphicData uri="http://schemas.openxmlformats.org/drawingml/2006/picture">
+                <pic:pic xmlns:pic="http://schemas.openxmlformats.org/drawingml/2006/picture">
+                  <pic:nvPicPr>
+                    <pic:cNvPr id="1858238921" name="Picture 2" descr="A screenshot of a computer&#10;&#10;Description automatically generated"/>
+                    <pic:cNvPicPr>
+                      <a:picLocks noChangeAspect="1" noChangeArrowheads="1"/>
+                    </pic:cNvPicPr>
+                  </pic:nvPicPr>
+                  <pic:blipFill>
+                    <a:blip r:embed="rId7" cstate="print">
+                      <a:extLst>
+                        <a:ext uri="{28A0092B-C50C-407E-A947-70E740481C1C}">
+                          <a14:useLocalDpi xmlns:a14="http://schemas.microsoft.com/office/drawing/2010/main" val="0"/>
+                        </a:ext>
+                      </a:extLst>
+                    </a:blip>
+                    <a:srcRect/>
+                    <a:stretch>
+                      <a:fillRect/>
+                    </a:stretch>
+                  </pic:blipFill>
+                  <pic:spPr bwMode="auto">
+                    <a:xfrm>
+                      <a:off x="0" y="0"/>
+                      <a:ext cx="5370613" cy="3564917"/>
+                    </a:xfrm>
+                    <a:prstGeom prst="rect">
+                      <a:avLst/>
+                    </a:prstGeom>
+                    <a:noFill/>
+                    <a:ln>
+                      <a:noFill/>
+                    </a:ln>
+                  </pic:spPr>
+                </pic:pic>
+              </a:graphicData>
+            </a:graphic>
+          </wp:inline>
+        </w:drawing>
+      </w:r>
+    </w:p>
+    <w:p>
+      <w:pPr>
+        <w:tabs>
+          <w:tab w:val="left" w:pos="3435"/>
+        </w:tabs>
+        <w:jc w:val="center"/>
+        <w:rPr>
+          <w:b/>
+          <w:bCs/>
+        </w:rPr>
+      </w:pPr>
+      <w:r>
+        <w:rPr>
+          <w:b/>
+          <w:bCs/>
+        </w:rPr>
+        <w:t>About Page</w:t>
+      </w:r>
+    </w:p>
+    <w:p>
+      <w:pPr>
+        <w:jc w:val="center"/>
+      </w:pPr>
+      <w:r>
+        <w:rPr>
+          <w:noProof/>
+        </w:rPr>
+        <w:drawing>
+          <wp:inline distT="0" distB="0" distL="0" distR="0" wp14:anchorId="3595CD6D" wp14:editId="04535E96">
+            <wp:extent cx="5768534" cy="3829050"/>
+            <wp:effectExtent l="0" t="0" r="3810" b="0"/>
+            <wp:docPr id="1470547195" name="Picture 3" descr="A screenshot of a computer&#10;&#10;Description automatically generated"/>
+            <wp:cNvGraphicFramePr>
+              <a:graphicFrameLocks xmlns:a="http://schemas.openxmlformats.org/drawingml/2006/main" noChangeAspect="1"/>
+            </wp:cNvGraphicFramePr>
+            <a:graphic xmlns:a="http://schemas.openxmlformats.org/drawingml/2006/main">
+              <a:graphicData uri="http://schemas.openxmlformats.org/drawingml/2006/picture">
+                <pic:pic xmlns:pic="http://schemas.openxmlformats.org/drawingml/2006/picture">
+                  <pic:nvPicPr>
+                    <pic:cNvPr id="1470547195" name="Picture 3" descr="A screenshot of a computer&#10;&#10;Description automatically generated"/>
+                    <pic:cNvPicPr>
+                      <a:picLocks noChangeAspect="1" noChangeArrowheads="1"/>
+                    </pic:cNvPicPr>
+                  </pic:nvPicPr>
+                  <pic:blipFill>
+                    <a:blip r:embed="rId8" cstate="print">
+                      <a:extLst>
+                        <a:ext uri="{28A0092B-C50C-407E-A947-70E740481C1C}">
+                          <a14:useLocalDpi xmlns:a14="http://schemas.microsoft.com/office/drawing/2010/main" val="0"/>
+                        </a:ext>
+                      </a:extLst>
+                    </a:blip>
+                    <a:srcRect/>
+                    <a:stretch>
+                      <a:fillRect/>
+                    </a:stretch>
+                  </pic:blipFill>
+                  <pic:spPr bwMode="auto">
+                    <a:xfrm>
+                      <a:off x="0" y="0"/>
+                      <a:ext cx="5818161" cy="3861991"/>
+                    </a:xfrm>
+                    <a:prstGeom prst="rect">
+                      <a:avLst/>
+                    </a:prstGeom>
+                    <a:noFill/>
+                    <a:ln>
+                      <a:noFill/>
+                    </a:ln>
+                  </pic:spPr>
+                </pic:pic>
+              </a:graphicData>
+            </a:graphic>
+          </wp:inline>
+        </w:drawing>
       </w:r>
     </w:p>
     <w:sectPr>

</xml_diff>